<commit_message>
Changes and Added Solution
</commit_message>
<xml_diff>
--- a/KT2/KT2.2/KT2.2.5 Taakverdeling realiseren applicatie/Taakverdeling realiseren applicatie v1.0.0.docx
+++ b/KT2/KT2.2/KT2.2.5 Taakverdeling realiseren applicatie/Taakverdeling realiseren applicatie v1.0.0.docx
@@ -180,7 +180,27 @@
                   <w:szCs w:val="28"/>
                   <w:lang w:val="nl-NL"/>
                 </w:rPr>
-                <w:t>Tim Reniers en</w:t>
+                <w:t xml:space="preserve">Tim </w:t>
+              </w:r>
+              <w:proofErr w:type="spellStart"/>
+              <w:r>
+                <w:rPr>
+                  <w:color w:val="4472C4" w:themeColor="accent1"/>
+                  <w:sz w:val="28"/>
+                  <w:szCs w:val="28"/>
+                  <w:lang w:val="nl-NL"/>
+                </w:rPr>
+                <w:t>Reniers</w:t>
+              </w:r>
+              <w:proofErr w:type="spellEnd"/>
+              <w:r>
+                <w:rPr>
+                  <w:color w:val="4472C4" w:themeColor="accent1"/>
+                  <w:sz w:val="28"/>
+                  <w:szCs w:val="28"/>
+                  <w:lang w:val="nl-NL"/>
+                </w:rPr>
+                <w:t xml:space="preserve"> en</w:t>
               </w:r>
               <w:r>
                 <w:rPr>
@@ -721,7 +741,7 @@
           <w:r>
             <w:fldChar w:fldCharType="separate"/>
           </w:r>
-          <w:hyperlink w:anchor="_Toc507493293" w:history="1">
+          <w:hyperlink w:anchor="_Toc508266504" w:history="1">
             <w:r>
               <w:rPr>
                 <w:rStyle w:val="Hyperlink"/>
@@ -734,7 +754,6 @@
               <w:rPr>
                 <w:noProof/>
                 <w:webHidden/>
-                <w:lang w:val="nl-NL"/>
               </w:rPr>
               <w:tab/>
             </w:r>
@@ -749,16 +768,8 @@
               <w:rPr>
                 <w:noProof/>
                 <w:webHidden/>
-                <w:lang w:val="nl-NL"/>
-              </w:rPr>
-              <w:instrText xml:space="preserve"> PAGEREF _Toc507</w:instrText>
-            </w:r>
-            <w:r>
-              <w:rPr>
-                <w:noProof/>
-                <w:webHidden/>
-              </w:rPr>
-              <w:instrText xml:space="preserve">493293 \h </w:instrText>
+              </w:rPr>
+              <w:instrText xml:space="preserve"> PAGEREF _Toc508266504 \h </w:instrText>
             </w:r>
             <w:r>
               <w:rPr>
@@ -801,14 +812,14 @@
               <w:lang w:val="nl-NL" w:eastAsia="nl-NL"/>
             </w:rPr>
           </w:pPr>
-          <w:hyperlink w:anchor="_Toc507493294" w:history="1">
+          <w:hyperlink w:anchor="_Toc508266505" w:history="1">
             <w:r>
               <w:rPr>
                 <w:rStyle w:val="Hyperlink"/>
                 <w:noProof/>
                 <w:lang w:val="nl-NL"/>
               </w:rPr>
-              <w:t>Materialen/middelen lijst</w:t>
+              <w:t>Taakverdeling</w:t>
             </w:r>
             <w:r>
               <w:rPr>
@@ -829,7 +840,7 @@
                 <w:noProof/>
                 <w:webHidden/>
               </w:rPr>
-              <w:instrText xml:space="preserve"> PAGEREF _Toc507493294 \h </w:instrText>
+              <w:instrText xml:space="preserve"> PAGEREF _Toc508266505 \h </w:instrText>
             </w:r>
             <w:r>
               <w:rPr>
@@ -872,7 +883,7 @@
               <w:lang w:val="nl-NL" w:eastAsia="nl-NL"/>
             </w:rPr>
           </w:pPr>
-          <w:hyperlink w:anchor="_Toc507493295" w:history="1">
+          <w:hyperlink w:anchor="_Toc508266506" w:history="1">
             <w:r>
               <w:rPr>
                 <w:rStyle w:val="Hyperlink"/>
@@ -900,7 +911,7 @@
                 <w:noProof/>
                 <w:webHidden/>
               </w:rPr>
-              <w:instrText xml:space="preserve"> PAGEREF _Toc507493295 \h </w:instrText>
+              <w:instrText xml:space="preserve"> PAGEREF _Toc508266506 \h </w:instrText>
             </w:r>
             <w:r>
               <w:rPr>
@@ -920,7 +931,7 @@
                 <w:noProof/>
                 <w:webHidden/>
               </w:rPr>
-              <w:t>2</w:t>
+              <w:t>3</w:t>
             </w:r>
             <w:r>
               <w:rPr>
@@ -947,6 +958,8 @@
       <w:pPr>
         <w:pStyle w:val="Kop1"/>
       </w:pPr>
+      <w:bookmarkStart w:id="0" w:name="_GoBack"/>
+      <w:bookmarkEnd w:id="0"/>
     </w:p>
     <w:p>
       <w:pPr>
@@ -968,7 +981,7 @@
           <w:lang w:val="nl-NL"/>
         </w:rPr>
       </w:pPr>
-      <w:bookmarkStart w:id="0" w:name="_Toc507493293"/>
+      <w:bookmarkStart w:id="1" w:name="_Toc508266504"/>
       <w:r>
         <w:rPr>
           <w:lang w:val="nl-NL"/>
@@ -976,7 +989,7 @@
         <w:lastRenderedPageBreak/>
         <w:t>Inleiding</w:t>
       </w:r>
-      <w:bookmarkEnd w:id="0"/>
+      <w:bookmarkEnd w:id="1"/>
     </w:p>
     <w:p>
       <w:pPr>
@@ -1004,12 +1017,14 @@
           <w:lang w:val="nl-NL"/>
         </w:rPr>
       </w:pPr>
+      <w:bookmarkStart w:id="2" w:name="_Toc508266505"/>
       <w:r>
         <w:rPr>
           <w:lang w:val="nl-NL"/>
         </w:rPr>
         <w:t>Taakverdeling</w:t>
       </w:r>
+      <w:bookmarkEnd w:id="2"/>
     </w:p>
     <w:tbl>
       <w:tblPr>
@@ -1138,6 +1153,54 @@
                 <w:lang w:val="nl-NL"/>
               </w:rPr>
             </w:pPr>
+            <w:r>
+              <w:rPr>
+                <w:lang w:val="nl-NL"/>
+              </w:rPr>
+              <w:t xml:space="preserve">Aanmaken van een solution in </w:t>
+            </w:r>
+            <w:proofErr w:type="spellStart"/>
+            <w:r>
+              <w:rPr>
+                <w:lang w:val="nl-NL"/>
+              </w:rPr>
+              <w:t>visual</w:t>
+            </w:r>
+            <w:proofErr w:type="spellEnd"/>
+            <w:r>
+              <w:rPr>
+                <w:lang w:val="nl-NL"/>
+              </w:rPr>
+              <w:t xml:space="preserve"> studio met het project template shared project van de </w:t>
+            </w:r>
+            <w:proofErr w:type="spellStart"/>
+            <w:r>
+              <w:rPr>
+                <w:lang w:val="nl-NL"/>
+              </w:rPr>
+              <w:t>Xamarin</w:t>
+            </w:r>
+            <w:proofErr w:type="spellEnd"/>
+            <w:r>
+              <w:rPr>
+                <w:lang w:val="nl-NL"/>
+              </w:rPr>
+              <w:t xml:space="preserve"> </w:t>
+            </w:r>
+            <w:proofErr w:type="spellStart"/>
+            <w:r>
+              <w:rPr>
+                <w:lang w:val="nl-NL"/>
+              </w:rPr>
+              <w:t>addon</w:t>
+            </w:r>
+            <w:proofErr w:type="spellEnd"/>
+            <w:r>
+              <w:rPr>
+                <w:lang w:val="nl-NL"/>
+              </w:rPr>
+              <w:t>.</w:t>
+            </w:r>
           </w:p>
         </w:tc>
         <w:tc>
@@ -1151,6 +1214,12 @@
                 <w:lang w:val="nl-NL"/>
               </w:rPr>
             </w:pPr>
+            <w:r>
+              <w:rPr>
+                <w:lang w:val="nl-NL"/>
+              </w:rPr>
+              <w:t>Kenley</w:t>
+            </w:r>
           </w:p>
         </w:tc>
         <w:tc>
@@ -1183,7 +1252,21 @@
               <w:rPr>
                 <w:lang w:val="nl-NL"/>
               </w:rPr>
-              <w:t>Maken van de database</w:t>
+              <w:t xml:space="preserve">Toevoegen van </w:t>
+            </w:r>
+            <w:proofErr w:type="spellStart"/>
+            <w:r>
+              <w:rPr>
+                <w:lang w:val="nl-NL"/>
+              </w:rPr>
+              <w:t>SqlIte</w:t>
+            </w:r>
+            <w:proofErr w:type="spellEnd"/>
+            <w:r>
+              <w:rPr>
+                <w:lang w:val="nl-NL"/>
+              </w:rPr>
+              <w:t xml:space="preserve"> aan de solution</w:t>
             </w:r>
           </w:p>
         </w:tc>
@@ -1198,6 +1281,40 @@
                 <w:lang w:val="nl-NL"/>
               </w:rPr>
             </w:pPr>
+            <w:r>
+              <w:rPr>
+                <w:lang w:val="nl-NL"/>
+              </w:rPr>
+              <w:t xml:space="preserve">Door middel van </w:t>
+            </w:r>
+            <w:proofErr w:type="spellStart"/>
+            <w:r>
+              <w:rPr>
+                <w:lang w:val="nl-NL"/>
+              </w:rPr>
+              <w:t>Nuget</w:t>
+            </w:r>
+            <w:proofErr w:type="spellEnd"/>
+            <w:r>
+              <w:rPr>
+                <w:lang w:val="nl-NL"/>
+              </w:rPr>
+              <w:t xml:space="preserve"> </w:t>
+            </w:r>
+            <w:proofErr w:type="spellStart"/>
+            <w:r>
+              <w:rPr>
+                <w:lang w:val="nl-NL"/>
+              </w:rPr>
+              <w:t>Sqlite</w:t>
+            </w:r>
+            <w:proofErr w:type="spellEnd"/>
+            <w:r>
+              <w:rPr>
+                <w:lang w:val="nl-NL"/>
+              </w:rPr>
+              <w:t xml:space="preserve"> toevoegen aan de solution.</w:t>
+            </w:r>
           </w:p>
         </w:tc>
         <w:tc>
@@ -1211,6 +1328,12 @@
                 <w:lang w:val="nl-NL"/>
               </w:rPr>
             </w:pPr>
+            <w:r>
+              <w:rPr>
+                <w:lang w:val="nl-NL"/>
+              </w:rPr>
+              <w:t>Tim</w:t>
+            </w:r>
           </w:p>
         </w:tc>
         <w:tc>
@@ -1242,8 +1365,12 @@
                 <w:lang w:val="nl-NL"/>
               </w:rPr>
             </w:pPr>
-            <w:bookmarkStart w:id="1" w:name="_GoBack"/>
-            <w:bookmarkEnd w:id="1"/>
+            <w:r>
+              <w:rPr>
+                <w:lang w:val="nl-NL"/>
+              </w:rPr>
+              <w:t>Maken van de database</w:t>
+            </w:r>
           </w:p>
         </w:tc>
         <w:tc>
@@ -1257,6 +1384,26 @@
                 <w:lang w:val="nl-NL"/>
               </w:rPr>
             </w:pPr>
+            <w:r>
+              <w:rPr>
+                <w:lang w:val="nl-NL"/>
+              </w:rPr>
+              <w:t xml:space="preserve">Maken van een database die later door de applicatie kan worden aangeroepen via </w:t>
+            </w:r>
+            <w:proofErr w:type="spellStart"/>
+            <w:r>
+              <w:rPr>
+                <w:lang w:val="nl-NL"/>
+              </w:rPr>
+              <w:t>Sqlite</w:t>
+            </w:r>
+            <w:proofErr w:type="spellEnd"/>
+            <w:r>
+              <w:rPr>
+                <w:lang w:val="nl-NL"/>
+              </w:rPr>
+              <w:t>.</w:t>
+            </w:r>
           </w:p>
         </w:tc>
         <w:tc>
@@ -1270,6 +1417,12 @@
                 <w:lang w:val="nl-NL"/>
               </w:rPr>
             </w:pPr>
+            <w:r>
+              <w:rPr>
+                <w:lang w:val="nl-NL"/>
+              </w:rPr>
+              <w:t>Kenley</w:t>
+            </w:r>
           </w:p>
         </w:tc>
         <w:tc>
@@ -1298,6 +1451,48 @@
                 <w:lang w:val="nl-NL"/>
               </w:rPr>
             </w:pPr>
+            <w:r>
+              <w:rPr>
+                <w:lang w:val="nl-NL"/>
+              </w:rPr>
+              <w:t xml:space="preserve">Maken van de databasehelper, database </w:t>
+            </w:r>
+            <w:proofErr w:type="spellStart"/>
+            <w:r>
+              <w:rPr>
+                <w:lang w:val="nl-NL"/>
+              </w:rPr>
+              <w:t>handler</w:t>
+            </w:r>
+            <w:proofErr w:type="spellEnd"/>
+            <w:r>
+              <w:rPr>
+                <w:lang w:val="nl-NL"/>
+              </w:rPr>
+              <w:t xml:space="preserve"> interface en de database </w:t>
+            </w:r>
+            <w:proofErr w:type="spellStart"/>
+            <w:r>
+              <w:rPr>
+                <w:lang w:val="nl-NL"/>
+              </w:rPr>
+              <w:t>handlers</w:t>
+            </w:r>
+            <w:proofErr w:type="spellEnd"/>
+            <w:r>
+              <w:rPr>
+                <w:lang w:val="nl-NL"/>
+              </w:rPr>
+              <w:t xml:space="preserve"> voor de platformen </w:t>
+            </w:r>
+            <w:proofErr w:type="spellStart"/>
+            <w:r>
+              <w:rPr>
+                <w:lang w:val="nl-NL"/>
+              </w:rPr>
+              <w:t>speciefiek</w:t>
+            </w:r>
+            <w:proofErr w:type="spellEnd"/>
           </w:p>
         </w:tc>
         <w:tc>
@@ -1311,6 +1506,12 @@
                 <w:lang w:val="nl-NL"/>
               </w:rPr>
             </w:pPr>
+            <w:r>
+              <w:rPr>
+                <w:lang w:val="nl-NL"/>
+              </w:rPr>
+              <w:t>Maken van de functionaliteiten om met de database te communiceren. Hiermee moet er in de database waardes kunnen worden toegevoegd, aangepast of verwijderd.</w:t>
+            </w:r>
           </w:p>
         </w:tc>
         <w:tc>
@@ -1324,6 +1525,12 @@
                 <w:lang w:val="nl-NL"/>
               </w:rPr>
             </w:pPr>
+            <w:r>
+              <w:rPr>
+                <w:lang w:val="nl-NL"/>
+              </w:rPr>
+              <w:t>Kenley</w:t>
+            </w:r>
           </w:p>
         </w:tc>
         <w:tc>
@@ -1355,6 +1562,12 @@
                 <w:lang w:val="nl-NL"/>
               </w:rPr>
             </w:pPr>
+            <w:r>
+              <w:rPr>
+                <w:lang w:val="nl-NL"/>
+              </w:rPr>
+              <w:t>Maken van de klassen voor de database</w:t>
+            </w:r>
           </w:p>
         </w:tc>
         <w:tc>
@@ -1368,6 +1581,26 @@
                 <w:lang w:val="nl-NL"/>
               </w:rPr>
             </w:pPr>
+            <w:r>
+              <w:rPr>
+                <w:lang w:val="nl-NL"/>
+              </w:rPr>
+              <w:t xml:space="preserve">Maken van de klassen zoals keten, user, </w:t>
+            </w:r>
+            <w:proofErr w:type="spellStart"/>
+            <w:r>
+              <w:rPr>
+                <w:lang w:val="nl-NL"/>
+              </w:rPr>
+              <w:t>favorite</w:t>
+            </w:r>
+            <w:proofErr w:type="spellEnd"/>
+            <w:r>
+              <w:rPr>
+                <w:lang w:val="nl-NL"/>
+              </w:rPr>
+              <w:t>, recent en FAQ om waardes in de database te kunnen stoppen.</w:t>
+            </w:r>
           </w:p>
         </w:tc>
         <w:tc>
@@ -1381,6 +1614,12 @@
                 <w:lang w:val="nl-NL"/>
               </w:rPr>
             </w:pPr>
+            <w:r>
+              <w:rPr>
+                <w:lang w:val="nl-NL"/>
+              </w:rPr>
+              <w:t>Kenley</w:t>
+            </w:r>
           </w:p>
         </w:tc>
         <w:tc>
@@ -1390,6 +1629,408 @@
           <w:p>
             <w:pPr>
               <w:cnfStyle w:val="000000100000" w:firstRow="0" w:lastRow="0" w:firstColumn="0" w:lastColumn="0" w:oddVBand="0" w:evenVBand="0" w:oddHBand="1" w:evenHBand="0" w:firstRowFirstColumn="0" w:firstRowLastColumn="0" w:lastRowFirstColumn="0" w:lastRowLastColumn="0"/>
+              <w:rPr>
+                <w:lang w:val="nl-NL"/>
+              </w:rPr>
+            </w:pPr>
+          </w:p>
+        </w:tc>
+      </w:tr>
+      <w:tr>
+        <w:tc>
+          <w:tcPr>
+            <w:cnfStyle w:val="001000000000" w:firstRow="0" w:lastRow="0" w:firstColumn="1" w:lastColumn="0" w:oddVBand="0" w:evenVBand="0" w:oddHBand="0" w:evenHBand="0" w:firstRowFirstColumn="0" w:firstRowLastColumn="0" w:lastRowFirstColumn="0" w:lastRowLastColumn="0"/>
+            <w:tcW w:w="2282" w:type="dxa"/>
+          </w:tcPr>
+          <w:p>
+            <w:pPr>
+              <w:rPr>
+                <w:lang w:val="nl-NL"/>
+              </w:rPr>
+            </w:pPr>
+            <w:r>
+              <w:rPr>
+                <w:lang w:val="nl-NL"/>
+              </w:rPr>
+              <w:t xml:space="preserve">Maken van de </w:t>
+            </w:r>
+            <w:proofErr w:type="spellStart"/>
+            <w:r>
+              <w:rPr>
+                <w:lang w:val="nl-NL"/>
+              </w:rPr>
+              <w:t>mapshandler</w:t>
+            </w:r>
+            <w:proofErr w:type="spellEnd"/>
+            <w:r>
+              <w:rPr>
+                <w:lang w:val="nl-NL"/>
+              </w:rPr>
+              <w:t xml:space="preserve"> voor het plannen van de route</w:t>
+            </w:r>
+          </w:p>
+        </w:tc>
+        <w:tc>
+          <w:tcPr>
+            <w:tcW w:w="2540" w:type="dxa"/>
+          </w:tcPr>
+          <w:p>
+            <w:pPr>
+              <w:cnfStyle w:val="000000000000" w:firstRow="0" w:lastRow="0" w:firstColumn="0" w:lastColumn="0" w:oddVBand="0" w:evenVBand="0" w:oddHBand="0" w:evenHBand="0" w:firstRowFirstColumn="0" w:firstRowLastColumn="0" w:lastRowFirstColumn="0" w:lastRowLastColumn="0"/>
+              <w:rPr>
+                <w:lang w:val="nl-NL"/>
+              </w:rPr>
+            </w:pPr>
+            <w:r>
+              <w:rPr>
+                <w:lang w:val="nl-NL"/>
+              </w:rPr>
+              <w:t xml:space="preserve">Maken van de </w:t>
+            </w:r>
+            <w:proofErr w:type="spellStart"/>
+            <w:r>
+              <w:rPr>
+                <w:lang w:val="nl-NL"/>
+              </w:rPr>
+              <w:t>mapshandler</w:t>
+            </w:r>
+            <w:proofErr w:type="spellEnd"/>
+            <w:r>
+              <w:rPr>
+                <w:lang w:val="nl-NL"/>
+              </w:rPr>
+              <w:t xml:space="preserve"> om een route kunnen plannen. En gegevens te kunnen opvragen over de verschillende ketens.</w:t>
+            </w:r>
+          </w:p>
+        </w:tc>
+        <w:tc>
+          <w:tcPr>
+            <w:tcW w:w="2390" w:type="dxa"/>
+          </w:tcPr>
+          <w:p>
+            <w:pPr>
+              <w:cnfStyle w:val="000000000000" w:firstRow="0" w:lastRow="0" w:firstColumn="0" w:lastColumn="0" w:oddVBand="0" w:evenVBand="0" w:oddHBand="0" w:evenHBand="0" w:firstRowFirstColumn="0" w:firstRowLastColumn="0" w:lastRowFirstColumn="0" w:lastRowLastColumn="0"/>
+              <w:rPr>
+                <w:lang w:val="nl-NL"/>
+              </w:rPr>
+            </w:pPr>
+            <w:r>
+              <w:rPr>
+                <w:lang w:val="nl-NL"/>
+              </w:rPr>
+              <w:t>Kenley</w:t>
+            </w:r>
+          </w:p>
+        </w:tc>
+        <w:tc>
+          <w:tcPr>
+            <w:tcW w:w="2138" w:type="dxa"/>
+          </w:tcPr>
+          <w:p>
+            <w:pPr>
+              <w:cnfStyle w:val="000000000000" w:firstRow="0" w:lastRow="0" w:firstColumn="0" w:lastColumn="0" w:oddVBand="0" w:evenVBand="0" w:oddHBand="0" w:evenHBand="0" w:firstRowFirstColumn="0" w:firstRowLastColumn="0" w:lastRowFirstColumn="0" w:lastRowLastColumn="0"/>
+              <w:rPr>
+                <w:lang w:val="nl-NL"/>
+              </w:rPr>
+            </w:pPr>
+          </w:p>
+        </w:tc>
+      </w:tr>
+      <w:tr>
+        <w:trPr>
+          <w:cnfStyle w:val="000000100000" w:firstRow="0" w:lastRow="0" w:firstColumn="0" w:lastColumn="0" w:oddVBand="0" w:evenVBand="0" w:oddHBand="1" w:evenHBand="0" w:firstRowFirstColumn="0" w:firstRowLastColumn="0" w:lastRowFirstColumn="0" w:lastRowLastColumn="0"/>
+        </w:trPr>
+        <w:tc>
+          <w:tcPr>
+            <w:cnfStyle w:val="001000000000" w:firstRow="0" w:lastRow="0" w:firstColumn="1" w:lastColumn="0" w:oddVBand="0" w:evenVBand="0" w:oddHBand="0" w:evenHBand="0" w:firstRowFirstColumn="0" w:firstRowLastColumn="0" w:lastRowFirstColumn="0" w:lastRowLastColumn="0"/>
+            <w:tcW w:w="2282" w:type="dxa"/>
+          </w:tcPr>
+          <w:p>
+            <w:pPr>
+              <w:rPr>
+                <w:lang w:val="nl-NL"/>
+              </w:rPr>
+            </w:pPr>
+            <w:r>
+              <w:rPr>
+                <w:lang w:val="nl-NL"/>
+              </w:rPr>
+              <w:t>Maken van het dashboard pagina</w:t>
+            </w:r>
+          </w:p>
+        </w:tc>
+        <w:tc>
+          <w:tcPr>
+            <w:tcW w:w="2540" w:type="dxa"/>
+          </w:tcPr>
+          <w:p>
+            <w:pPr>
+              <w:cnfStyle w:val="000000100000" w:firstRow="0" w:lastRow="0" w:firstColumn="0" w:lastColumn="0" w:oddVBand="0" w:evenVBand="0" w:oddHBand="1" w:evenHBand="0" w:firstRowFirstColumn="0" w:firstRowLastColumn="0" w:lastRowFirstColumn="0" w:lastRowLastColumn="0"/>
+              <w:rPr>
+                <w:lang w:val="nl-NL"/>
+              </w:rPr>
+            </w:pPr>
+            <w:r>
+              <w:rPr>
+                <w:lang w:val="nl-NL"/>
+              </w:rPr>
+              <w:t xml:space="preserve">Maken van de dashboard pagina met de functionaliteiten erachter zoals het plannen van de route, toevoegen van een keten en het toevoegen </w:t>
+            </w:r>
+            <w:r>
+              <w:rPr>
+                <w:lang w:val="nl-NL"/>
+              </w:rPr>
+              <w:lastRenderedPageBreak/>
+              <w:t>van een keten aan favorieten.</w:t>
+            </w:r>
+          </w:p>
+        </w:tc>
+        <w:tc>
+          <w:tcPr>
+            <w:tcW w:w="2390" w:type="dxa"/>
+          </w:tcPr>
+          <w:p>
+            <w:pPr>
+              <w:cnfStyle w:val="000000100000" w:firstRow="0" w:lastRow="0" w:firstColumn="0" w:lastColumn="0" w:oddVBand="0" w:evenVBand="0" w:oddHBand="1" w:evenHBand="0" w:firstRowFirstColumn="0" w:firstRowLastColumn="0" w:lastRowFirstColumn="0" w:lastRowLastColumn="0"/>
+              <w:rPr>
+                <w:lang w:val="nl-NL"/>
+              </w:rPr>
+            </w:pPr>
+            <w:r>
+              <w:rPr>
+                <w:lang w:val="nl-NL"/>
+              </w:rPr>
+              <w:lastRenderedPageBreak/>
+              <w:t>Kenley</w:t>
+            </w:r>
+          </w:p>
+        </w:tc>
+        <w:tc>
+          <w:tcPr>
+            <w:tcW w:w="2138" w:type="dxa"/>
+          </w:tcPr>
+          <w:p>
+            <w:pPr>
+              <w:cnfStyle w:val="000000100000" w:firstRow="0" w:lastRow="0" w:firstColumn="0" w:lastColumn="0" w:oddVBand="0" w:evenVBand="0" w:oddHBand="1" w:evenHBand="0" w:firstRowFirstColumn="0" w:firstRowLastColumn="0" w:lastRowFirstColumn="0" w:lastRowLastColumn="0"/>
+              <w:rPr>
+                <w:lang w:val="nl-NL"/>
+              </w:rPr>
+            </w:pPr>
+          </w:p>
+        </w:tc>
+      </w:tr>
+      <w:tr>
+        <w:tc>
+          <w:tcPr>
+            <w:cnfStyle w:val="001000000000" w:firstRow="0" w:lastRow="0" w:firstColumn="1" w:lastColumn="0" w:oddVBand="0" w:evenVBand="0" w:oddHBand="0" w:evenHBand="0" w:firstRowFirstColumn="0" w:firstRowLastColumn="0" w:lastRowFirstColumn="0" w:lastRowLastColumn="0"/>
+            <w:tcW w:w="2282" w:type="dxa"/>
+          </w:tcPr>
+          <w:p>
+            <w:pPr>
+              <w:rPr>
+                <w:lang w:val="nl-NL"/>
+              </w:rPr>
+            </w:pPr>
+            <w:r>
+              <w:rPr>
+                <w:lang w:val="nl-NL"/>
+              </w:rPr>
+              <w:t>Maken van de favorieten pagina</w:t>
+            </w:r>
+          </w:p>
+        </w:tc>
+        <w:tc>
+          <w:tcPr>
+            <w:tcW w:w="2540" w:type="dxa"/>
+          </w:tcPr>
+          <w:p>
+            <w:pPr>
+              <w:cnfStyle w:val="000000000000" w:firstRow="0" w:lastRow="0" w:firstColumn="0" w:lastColumn="0" w:oddVBand="0" w:evenVBand="0" w:oddHBand="0" w:evenHBand="0" w:firstRowFirstColumn="0" w:firstRowLastColumn="0" w:lastRowFirstColumn="0" w:lastRowLastColumn="0"/>
+              <w:rPr>
+                <w:lang w:val="nl-NL"/>
+              </w:rPr>
+            </w:pPr>
+            <w:r>
+              <w:rPr>
+                <w:lang w:val="nl-NL"/>
+              </w:rPr>
+              <w:t>Maken van de favorieten pagina met de functionaliteiten erachter zoals het plannen van de route en het verwijderen van favorieten.</w:t>
+            </w:r>
+          </w:p>
+        </w:tc>
+        <w:tc>
+          <w:tcPr>
+            <w:tcW w:w="2390" w:type="dxa"/>
+          </w:tcPr>
+          <w:p>
+            <w:pPr>
+              <w:cnfStyle w:val="000000000000" w:firstRow="0" w:lastRow="0" w:firstColumn="0" w:lastColumn="0" w:oddVBand="0" w:evenVBand="0" w:oddHBand="0" w:evenHBand="0" w:firstRowFirstColumn="0" w:firstRowLastColumn="0" w:lastRowFirstColumn="0" w:lastRowLastColumn="0"/>
+              <w:rPr>
+                <w:lang w:val="nl-NL"/>
+              </w:rPr>
+            </w:pPr>
+            <w:r>
+              <w:rPr>
+                <w:lang w:val="nl-NL"/>
+              </w:rPr>
+              <w:t>Tim</w:t>
+            </w:r>
+          </w:p>
+        </w:tc>
+        <w:tc>
+          <w:tcPr>
+            <w:tcW w:w="2138" w:type="dxa"/>
+          </w:tcPr>
+          <w:p>
+            <w:pPr>
+              <w:cnfStyle w:val="000000000000" w:firstRow="0" w:lastRow="0" w:firstColumn="0" w:lastColumn="0" w:oddVBand="0" w:evenVBand="0" w:oddHBand="0" w:evenHBand="0" w:firstRowFirstColumn="0" w:firstRowLastColumn="0" w:lastRowFirstColumn="0" w:lastRowLastColumn="0"/>
+              <w:rPr>
+                <w:lang w:val="nl-NL"/>
+              </w:rPr>
+            </w:pPr>
+          </w:p>
+        </w:tc>
+      </w:tr>
+      <w:tr>
+        <w:trPr>
+          <w:cnfStyle w:val="000000100000" w:firstRow="0" w:lastRow="0" w:firstColumn="0" w:lastColumn="0" w:oddVBand="0" w:evenVBand="0" w:oddHBand="1" w:evenHBand="0" w:firstRowFirstColumn="0" w:firstRowLastColumn="0" w:lastRowFirstColumn="0" w:lastRowLastColumn="0"/>
+        </w:trPr>
+        <w:tc>
+          <w:tcPr>
+            <w:cnfStyle w:val="001000000000" w:firstRow="0" w:lastRow="0" w:firstColumn="1" w:lastColumn="0" w:oddVBand="0" w:evenVBand="0" w:oddHBand="0" w:evenHBand="0" w:firstRowFirstColumn="0" w:firstRowLastColumn="0" w:lastRowFirstColumn="0" w:lastRowLastColumn="0"/>
+            <w:tcW w:w="2282" w:type="dxa"/>
+          </w:tcPr>
+          <w:p>
+            <w:pPr>
+              <w:rPr>
+                <w:lang w:val="nl-NL"/>
+              </w:rPr>
+            </w:pPr>
+            <w:r>
+              <w:rPr>
+                <w:lang w:val="nl-NL"/>
+              </w:rPr>
+              <w:t>Maken van de recent pagina</w:t>
+            </w:r>
+          </w:p>
+        </w:tc>
+        <w:tc>
+          <w:tcPr>
+            <w:tcW w:w="2540" w:type="dxa"/>
+          </w:tcPr>
+          <w:p>
+            <w:pPr>
+              <w:cnfStyle w:val="000000100000" w:firstRow="0" w:lastRow="0" w:firstColumn="0" w:lastColumn="0" w:oddVBand="0" w:evenVBand="0" w:oddHBand="1" w:evenHBand="0" w:firstRowFirstColumn="0" w:firstRowLastColumn="0" w:lastRowFirstColumn="0" w:lastRowLastColumn="0"/>
+              <w:rPr>
+                <w:lang w:val="nl-NL"/>
+              </w:rPr>
+            </w:pPr>
+            <w:r>
+              <w:rPr>
+                <w:lang w:val="nl-NL"/>
+              </w:rPr>
+              <w:t>Maken van de recent pagina met de functionaliteiten erachter zoals het plannen van de route.</w:t>
+            </w:r>
+          </w:p>
+        </w:tc>
+        <w:tc>
+          <w:tcPr>
+            <w:tcW w:w="2390" w:type="dxa"/>
+          </w:tcPr>
+          <w:p>
+            <w:pPr>
+              <w:cnfStyle w:val="000000100000" w:firstRow="0" w:lastRow="0" w:firstColumn="0" w:lastColumn="0" w:oddVBand="0" w:evenVBand="0" w:oddHBand="1" w:evenHBand="0" w:firstRowFirstColumn="0" w:firstRowLastColumn="0" w:lastRowFirstColumn="0" w:lastRowLastColumn="0"/>
+              <w:rPr>
+                <w:lang w:val="nl-NL"/>
+              </w:rPr>
+            </w:pPr>
+            <w:r>
+              <w:rPr>
+                <w:lang w:val="nl-NL"/>
+              </w:rPr>
+              <w:t>Tim</w:t>
+            </w:r>
+          </w:p>
+        </w:tc>
+        <w:tc>
+          <w:tcPr>
+            <w:tcW w:w="2138" w:type="dxa"/>
+          </w:tcPr>
+          <w:p>
+            <w:pPr>
+              <w:cnfStyle w:val="000000100000" w:firstRow="0" w:lastRow="0" w:firstColumn="0" w:lastColumn="0" w:oddVBand="0" w:evenVBand="0" w:oddHBand="1" w:evenHBand="0" w:firstRowFirstColumn="0" w:firstRowLastColumn="0" w:lastRowFirstColumn="0" w:lastRowLastColumn="0"/>
+              <w:rPr>
+                <w:lang w:val="nl-NL"/>
+              </w:rPr>
+            </w:pPr>
+          </w:p>
+        </w:tc>
+      </w:tr>
+      <w:tr>
+        <w:tc>
+          <w:tcPr>
+            <w:cnfStyle w:val="001000000000" w:firstRow="0" w:lastRow="0" w:firstColumn="1" w:lastColumn="0" w:oddVBand="0" w:evenVBand="0" w:oddHBand="0" w:evenHBand="0" w:firstRowFirstColumn="0" w:firstRowLastColumn="0" w:lastRowFirstColumn="0" w:lastRowLastColumn="0"/>
+            <w:tcW w:w="2282" w:type="dxa"/>
+          </w:tcPr>
+          <w:p>
+            <w:pPr>
+              <w:rPr>
+                <w:lang w:val="nl-NL"/>
+              </w:rPr>
+            </w:pPr>
+            <w:r>
+              <w:rPr>
+                <w:lang w:val="nl-NL"/>
+              </w:rPr>
+              <w:t>Maken van de FAQ pagina</w:t>
+            </w:r>
+          </w:p>
+        </w:tc>
+        <w:tc>
+          <w:tcPr>
+            <w:tcW w:w="2540" w:type="dxa"/>
+          </w:tcPr>
+          <w:p>
+            <w:pPr>
+              <w:cnfStyle w:val="000000000000" w:firstRow="0" w:lastRow="0" w:firstColumn="0" w:lastColumn="0" w:oddVBand="0" w:evenVBand="0" w:oddHBand="0" w:evenHBand="0" w:firstRowFirstColumn="0" w:firstRowLastColumn="0" w:lastRowFirstColumn="0" w:lastRowLastColumn="0"/>
+              <w:rPr>
+                <w:lang w:val="nl-NL"/>
+              </w:rPr>
+            </w:pPr>
+            <w:r>
+              <w:rPr>
+                <w:lang w:val="nl-NL"/>
+              </w:rPr>
+              <w:t>Maken van de FAQ pagina met de functionaliteiten erachter zoals het inzenden van een vraag en het bekijken van veel gestelde vragen.</w:t>
+            </w:r>
+          </w:p>
+        </w:tc>
+        <w:tc>
+          <w:tcPr>
+            <w:tcW w:w="2390" w:type="dxa"/>
+          </w:tcPr>
+          <w:p>
+            <w:pPr>
+              <w:cnfStyle w:val="000000000000" w:firstRow="0" w:lastRow="0" w:firstColumn="0" w:lastColumn="0" w:oddVBand="0" w:evenVBand="0" w:oddHBand="0" w:evenHBand="0" w:firstRowFirstColumn="0" w:firstRowLastColumn="0" w:lastRowFirstColumn="0" w:lastRowLastColumn="0"/>
+              <w:rPr>
+                <w:lang w:val="nl-NL"/>
+              </w:rPr>
+            </w:pPr>
+            <w:r>
+              <w:rPr>
+                <w:lang w:val="nl-NL"/>
+              </w:rPr>
+              <w:t>Kenley</w:t>
+            </w:r>
+          </w:p>
+        </w:tc>
+        <w:tc>
+          <w:tcPr>
+            <w:tcW w:w="2138" w:type="dxa"/>
+          </w:tcPr>
+          <w:p>
+            <w:pPr>
+              <w:cnfStyle w:val="000000000000" w:firstRow="0" w:lastRow="0" w:firstColumn="0" w:lastColumn="0" w:oddVBand="0" w:evenVBand="0" w:oddHBand="0" w:evenHBand="0" w:firstRowFirstColumn="0" w:firstRowLastColumn="0" w:lastRowFirstColumn="0" w:lastRowLastColumn="0"/>
               <w:rPr>
                 <w:lang w:val="nl-NL"/>
               </w:rPr>
@@ -1412,14 +2053,14 @@
           <w:lang w:val="nl-NL"/>
         </w:rPr>
       </w:pPr>
-      <w:bookmarkStart w:id="2" w:name="_Toc507493295"/>
+      <w:bookmarkStart w:id="3" w:name="_Toc508266506"/>
       <w:r>
         <w:rPr>
           <w:lang w:val="nl-NL"/>
         </w:rPr>
         <w:t>Handtekeningen</w:t>
       </w:r>
-      <w:bookmarkEnd w:id="2"/>
+      <w:bookmarkEnd w:id="3"/>
     </w:p>
     <w:p>
       <w:pPr>
@@ -1494,8 +2135,16 @@
         <w:rPr>
           <w:lang w:val="nl-NL"/>
         </w:rPr>
-        <w:t>Tim Reniers</w:t>
+        <w:t xml:space="preserve">Tim </w:t>
       </w:r>
+      <w:proofErr w:type="spellStart"/>
+      <w:r>
+        <w:rPr>
+          <w:lang w:val="nl-NL"/>
+        </w:rPr>
+        <w:t>Reniers</w:t>
+      </w:r>
+      <w:proofErr w:type="spellEnd"/>
       <w:r>
         <w:rPr>
           <w:lang w:val="nl-NL"/>
@@ -1635,7 +2284,7 @@
             <w:noProof/>
             <w:lang w:val="nl-NL"/>
           </w:rPr>
-          <w:t>2</w:t>
+          <w:t>3</w:t>
         </w:r>
         <w:r>
           <w:fldChar w:fldCharType="end"/>
@@ -2726,6 +3375,150 @@
       </w:tcPr>
     </w:tblStylePr>
   </w:style>
+  <w:style w:type="table" w:styleId="Rastertabel6kleurrijk-Accent5">
+    <w:name w:val="Grid Table 6 Colorful Accent 5"/>
+    <w:basedOn w:val="Standaardtabel"/>
+    <w:uiPriority w:val="51"/>
+    <w:rsid w:val="00A7543D"/>
+    <w:pPr>
+      <w:spacing w:after="0" w:line="240" w:lineRule="auto"/>
+    </w:pPr>
+    <w:rPr>
+      <w:color w:val="2E74B5" w:themeColor="accent5" w:themeShade="BF"/>
+    </w:rPr>
+    <w:tblPr>
+      <w:tblStyleRowBandSize w:val="1"/>
+      <w:tblStyleColBandSize w:val="1"/>
+      <w:tblBorders>
+        <w:top w:val="single" w:sz="4" w:space="0" w:color="9CC2E5" w:themeColor="accent5" w:themeTint="99"/>
+        <w:left w:val="single" w:sz="4" w:space="0" w:color="9CC2E5" w:themeColor="accent5" w:themeTint="99"/>
+        <w:bottom w:val="single" w:sz="4" w:space="0" w:color="9CC2E5" w:themeColor="accent5" w:themeTint="99"/>
+        <w:right w:val="single" w:sz="4" w:space="0" w:color="9CC2E5" w:themeColor="accent5" w:themeTint="99"/>
+        <w:insideH w:val="single" w:sz="4" w:space="0" w:color="9CC2E5" w:themeColor="accent5" w:themeTint="99"/>
+        <w:insideV w:val="single" w:sz="4" w:space="0" w:color="9CC2E5" w:themeColor="accent5" w:themeTint="99"/>
+      </w:tblBorders>
+    </w:tblPr>
+    <w:tblStylePr w:type="firstRow">
+      <w:rPr>
+        <w:b/>
+        <w:bCs/>
+      </w:rPr>
+      <w:tblPr/>
+      <w:tcPr>
+        <w:tcBorders>
+          <w:bottom w:val="single" w:sz="12" w:space="0" w:color="9CC2E5" w:themeColor="accent5" w:themeTint="99"/>
+        </w:tcBorders>
+      </w:tcPr>
+    </w:tblStylePr>
+    <w:tblStylePr w:type="lastRow">
+      <w:rPr>
+        <w:b/>
+        <w:bCs/>
+      </w:rPr>
+      <w:tblPr/>
+      <w:tcPr>
+        <w:tcBorders>
+          <w:top w:val="double" w:sz="4" w:space="0" w:color="9CC2E5" w:themeColor="accent5" w:themeTint="99"/>
+        </w:tcBorders>
+      </w:tcPr>
+    </w:tblStylePr>
+    <w:tblStylePr w:type="firstCol">
+      <w:rPr>
+        <w:b/>
+        <w:bCs/>
+      </w:rPr>
+    </w:tblStylePr>
+    <w:tblStylePr w:type="lastCol">
+      <w:rPr>
+        <w:b/>
+        <w:bCs/>
+      </w:rPr>
+    </w:tblStylePr>
+    <w:tblStylePr w:type="band1Vert">
+      <w:tblPr/>
+      <w:tcPr>
+        <w:shd w:val="clear" w:color="auto" w:fill="DEEAF6" w:themeFill="accent5" w:themeFillTint="33"/>
+      </w:tcPr>
+    </w:tblStylePr>
+    <w:tblStylePr w:type="band1Horz">
+      <w:tblPr/>
+      <w:tcPr>
+        <w:shd w:val="clear" w:color="auto" w:fill="DEEAF6" w:themeFill="accent5" w:themeFillTint="33"/>
+      </w:tcPr>
+    </w:tblStylePr>
+  </w:style>
+  <w:style w:type="table" w:styleId="Rastertabel6kleurrijk-Accent1">
+    <w:name w:val="Grid Table 6 Colorful Accent 1"/>
+    <w:basedOn w:val="Standaardtabel"/>
+    <w:uiPriority w:val="51"/>
+    <w:rsid w:val="00A7543D"/>
+    <w:pPr>
+      <w:spacing w:after="0" w:line="240" w:lineRule="auto"/>
+    </w:pPr>
+    <w:rPr>
+      <w:color w:val="2F5496" w:themeColor="accent1" w:themeShade="BF"/>
+    </w:rPr>
+    <w:tblPr>
+      <w:tblStyleRowBandSize w:val="1"/>
+      <w:tblStyleColBandSize w:val="1"/>
+      <w:tblBorders>
+        <w:top w:val="single" w:sz="4" w:space="0" w:color="8EAADB" w:themeColor="accent1" w:themeTint="99"/>
+        <w:left w:val="single" w:sz="4" w:space="0" w:color="8EAADB" w:themeColor="accent1" w:themeTint="99"/>
+        <w:bottom w:val="single" w:sz="4" w:space="0" w:color="8EAADB" w:themeColor="accent1" w:themeTint="99"/>
+        <w:right w:val="single" w:sz="4" w:space="0" w:color="8EAADB" w:themeColor="accent1" w:themeTint="99"/>
+        <w:insideH w:val="single" w:sz="4" w:space="0" w:color="8EAADB" w:themeColor="accent1" w:themeTint="99"/>
+        <w:insideV w:val="single" w:sz="4" w:space="0" w:color="8EAADB" w:themeColor="accent1" w:themeTint="99"/>
+      </w:tblBorders>
+    </w:tblPr>
+    <w:tblStylePr w:type="firstRow">
+      <w:rPr>
+        <w:b/>
+        <w:bCs/>
+      </w:rPr>
+      <w:tblPr/>
+      <w:tcPr>
+        <w:tcBorders>
+          <w:bottom w:val="single" w:sz="12" w:space="0" w:color="8EAADB" w:themeColor="accent1" w:themeTint="99"/>
+        </w:tcBorders>
+      </w:tcPr>
+    </w:tblStylePr>
+    <w:tblStylePr w:type="lastRow">
+      <w:rPr>
+        <w:b/>
+        <w:bCs/>
+      </w:rPr>
+      <w:tblPr/>
+      <w:tcPr>
+        <w:tcBorders>
+          <w:top w:val="double" w:sz="4" w:space="0" w:color="8EAADB" w:themeColor="accent1" w:themeTint="99"/>
+        </w:tcBorders>
+      </w:tcPr>
+    </w:tblStylePr>
+    <w:tblStylePr w:type="firstCol">
+      <w:rPr>
+        <w:b/>
+        <w:bCs/>
+      </w:rPr>
+    </w:tblStylePr>
+    <w:tblStylePr w:type="lastCol">
+      <w:rPr>
+        <w:b/>
+        <w:bCs/>
+      </w:rPr>
+    </w:tblStylePr>
+    <w:tblStylePr w:type="band1Vert">
+      <w:tblPr/>
+      <w:tcPr>
+        <w:shd w:val="clear" w:color="auto" w:fill="D9E2F3" w:themeFill="accent1" w:themeFillTint="33"/>
+      </w:tcPr>
+    </w:tblStylePr>
+    <w:tblStylePr w:type="band1Horz">
+      <w:tblPr/>
+      <w:tcPr>
+        <w:shd w:val="clear" w:color="auto" w:fill="D9E2F3" w:themeFill="accent1" w:themeFillTint="33"/>
+      </w:tcPr>
+    </w:tblStylePr>
+  </w:style>
 </w:styles>
 </file>
 
@@ -2844,6 +3637,7 @@
   </w:compat>
   <w:rsids>
     <w:rsidRoot w:val="002A7B46"/>
+    <w:rsid w:val="000A6668"/>
     <w:rsid w:val="000F0EB0"/>
     <w:rsid w:val="001707AB"/>
     <w:rsid w:val="00192118"/>
@@ -3656,7 +4450,7 @@
 </file>
 
 <file path=customXml/itemProps2.xml><?xml version="1.0" encoding="utf-8"?>
-<ds:datastoreItem xmlns:ds="http://schemas.openxmlformats.org/officeDocument/2006/customXml" ds:itemID="{9A2150C8-F81B-4666-A39D-853E5847326C}">
+<ds:datastoreItem xmlns:ds="http://schemas.openxmlformats.org/officeDocument/2006/customXml" ds:itemID="{1DAD3AB0-0183-42B9-A0F8-018AE6B67B2E}">
   <ds:schemaRefs>
     <ds:schemaRef ds:uri="http://schemas.openxmlformats.org/officeDocument/2006/bibliography"/>
   </ds:schemaRefs>

</xml_diff>

<commit_message>
Changes to Taakverdeling realiseren applicatie
</commit_message>
<xml_diff>
--- a/KT2/KT2.2/KT2.2.5 Taakverdeling realiseren applicatie/Taakverdeling realiseren applicatie v1.0.0.docx
+++ b/KT2/KT2.2/KT2.2.5 Taakverdeling realiseren applicatie/Taakverdeling realiseren applicatie v1.0.0.docx
@@ -180,27 +180,7 @@
                   <w:szCs w:val="28"/>
                   <w:lang w:val="nl-NL"/>
                 </w:rPr>
-                <w:t xml:space="preserve">Tim </w:t>
-              </w:r>
-              <w:proofErr w:type="spellStart"/>
-              <w:r>
-                <w:rPr>
-                  <w:color w:val="4472C4" w:themeColor="accent1"/>
-                  <w:sz w:val="28"/>
-                  <w:szCs w:val="28"/>
-                  <w:lang w:val="nl-NL"/>
-                </w:rPr>
-                <w:t>Reniers</w:t>
-              </w:r>
-              <w:proofErr w:type="spellEnd"/>
-              <w:r>
-                <w:rPr>
-                  <w:color w:val="4472C4" w:themeColor="accent1"/>
-                  <w:sz w:val="28"/>
-                  <w:szCs w:val="28"/>
-                  <w:lang w:val="nl-NL"/>
-                </w:rPr>
-                <w:t xml:space="preserve"> en</w:t>
+                <w:t>Tim Reniers en</w:t>
               </w:r>
               <w:r>
                 <w:rPr>
@@ -958,8 +938,6 @@
       <w:pPr>
         <w:pStyle w:val="Kop1"/>
       </w:pPr>
-      <w:bookmarkStart w:id="0" w:name="_GoBack"/>
-      <w:bookmarkEnd w:id="0"/>
     </w:p>
     <w:p>
       <w:pPr>
@@ -981,7 +959,7 @@
           <w:lang w:val="nl-NL"/>
         </w:rPr>
       </w:pPr>
-      <w:bookmarkStart w:id="1" w:name="_Toc508266504"/>
+      <w:bookmarkStart w:id="0" w:name="_Toc508266504"/>
       <w:r>
         <w:rPr>
           <w:lang w:val="nl-NL"/>
@@ -989,7 +967,7 @@
         <w:lastRenderedPageBreak/>
         <w:t>Inleiding</w:t>
       </w:r>
-      <w:bookmarkEnd w:id="1"/>
+      <w:bookmarkEnd w:id="0"/>
     </w:p>
     <w:p>
       <w:pPr>
@@ -1017,14 +995,14 @@
           <w:lang w:val="nl-NL"/>
         </w:rPr>
       </w:pPr>
-      <w:bookmarkStart w:id="2" w:name="_Toc508266505"/>
+      <w:bookmarkStart w:id="1" w:name="_Toc508266505"/>
       <w:r>
         <w:rPr>
           <w:lang w:val="nl-NL"/>
         </w:rPr>
         <w:t>Taakverdeling</w:t>
       </w:r>
-      <w:bookmarkEnd w:id="2"/>
+      <w:bookmarkEnd w:id="1"/>
     </w:p>
     <w:tbl>
       <w:tblPr>
@@ -1157,44 +1135,8 @@
               <w:rPr>
                 <w:lang w:val="nl-NL"/>
               </w:rPr>
-              <w:t xml:space="preserve">Aanmaken van een solution in </w:t>
-            </w:r>
-            <w:proofErr w:type="spellStart"/>
-            <w:r>
-              <w:rPr>
-                <w:lang w:val="nl-NL"/>
-              </w:rPr>
-              <w:t>visual</w:t>
-            </w:r>
-            <w:proofErr w:type="spellEnd"/>
-            <w:r>
-              <w:rPr>
-                <w:lang w:val="nl-NL"/>
-              </w:rPr>
-              <w:t xml:space="preserve"> studio met het project template shared project van de </w:t>
-            </w:r>
-            <w:proofErr w:type="spellStart"/>
-            <w:r>
-              <w:rPr>
-                <w:lang w:val="nl-NL"/>
-              </w:rPr>
-              <w:t>Xamarin</w:t>
-            </w:r>
-            <w:proofErr w:type="spellEnd"/>
-            <w:r>
-              <w:rPr>
-                <w:lang w:val="nl-NL"/>
-              </w:rPr>
-              <w:t xml:space="preserve"> </w:t>
-            </w:r>
-            <w:proofErr w:type="spellStart"/>
-            <w:r>
-              <w:rPr>
-                <w:lang w:val="nl-NL"/>
-              </w:rPr>
-              <w:t>addon</w:t>
-            </w:r>
-            <w:proofErr w:type="spellEnd"/>
+              <w:t>Aanmaken van een solution in visual studio met het project template shared project van de Xamarin addon</w:t>
+            </w:r>
             <w:r>
               <w:rPr>
                 <w:lang w:val="nl-NL"/>
@@ -1252,21 +1194,7 @@
               <w:rPr>
                 <w:lang w:val="nl-NL"/>
               </w:rPr>
-              <w:t xml:space="preserve">Toevoegen van </w:t>
-            </w:r>
-            <w:proofErr w:type="spellStart"/>
-            <w:r>
-              <w:rPr>
-                <w:lang w:val="nl-NL"/>
-              </w:rPr>
-              <w:t>SqlIte</w:t>
-            </w:r>
-            <w:proofErr w:type="spellEnd"/>
-            <w:r>
-              <w:rPr>
-                <w:lang w:val="nl-NL"/>
-              </w:rPr>
-              <w:t xml:space="preserve"> aan de solution</w:t>
+              <w:t>Toevoegen van SqlIte aan de solution</w:t>
             </w:r>
           </w:p>
         </w:tc>
@@ -1285,35 +1213,7 @@
               <w:rPr>
                 <w:lang w:val="nl-NL"/>
               </w:rPr>
-              <w:t xml:space="preserve">Door middel van </w:t>
-            </w:r>
-            <w:proofErr w:type="spellStart"/>
-            <w:r>
-              <w:rPr>
-                <w:lang w:val="nl-NL"/>
-              </w:rPr>
-              <w:t>Nuget</w:t>
-            </w:r>
-            <w:proofErr w:type="spellEnd"/>
-            <w:r>
-              <w:rPr>
-                <w:lang w:val="nl-NL"/>
-              </w:rPr>
-              <w:t xml:space="preserve"> </w:t>
-            </w:r>
-            <w:proofErr w:type="spellStart"/>
-            <w:r>
-              <w:rPr>
-                <w:lang w:val="nl-NL"/>
-              </w:rPr>
-              <w:t>Sqlite</w:t>
-            </w:r>
-            <w:proofErr w:type="spellEnd"/>
-            <w:r>
-              <w:rPr>
-                <w:lang w:val="nl-NL"/>
-              </w:rPr>
-              <w:t xml:space="preserve"> toevoegen aan de solution.</w:t>
+              <w:t>Door middel van Nuget Sqlite toevoegen aan de solution.</w:t>
             </w:r>
           </w:p>
         </w:tc>
@@ -1388,16 +1288,8 @@
               <w:rPr>
                 <w:lang w:val="nl-NL"/>
               </w:rPr>
-              <w:t xml:space="preserve">Maken van een database die later door de applicatie kan worden aangeroepen via </w:t>
-            </w:r>
-            <w:proofErr w:type="spellStart"/>
-            <w:r>
-              <w:rPr>
-                <w:lang w:val="nl-NL"/>
-              </w:rPr>
-              <w:t>Sqlite</w:t>
-            </w:r>
-            <w:proofErr w:type="spellEnd"/>
+              <w:t>Maken van een database die later door de applicatie kan worden aangeroepen via Sqlite</w:t>
+            </w:r>
             <w:r>
               <w:rPr>
                 <w:lang w:val="nl-NL"/>
@@ -1455,44 +1347,8 @@
               <w:rPr>
                 <w:lang w:val="nl-NL"/>
               </w:rPr>
-              <w:t xml:space="preserve">Maken van de databasehelper, database </w:t>
-            </w:r>
-            <w:proofErr w:type="spellStart"/>
-            <w:r>
-              <w:rPr>
-                <w:lang w:val="nl-NL"/>
-              </w:rPr>
-              <w:t>handler</w:t>
-            </w:r>
-            <w:proofErr w:type="spellEnd"/>
-            <w:r>
-              <w:rPr>
-                <w:lang w:val="nl-NL"/>
-              </w:rPr>
-              <w:t xml:space="preserve"> interface en de database </w:t>
-            </w:r>
-            <w:proofErr w:type="spellStart"/>
-            <w:r>
-              <w:rPr>
-                <w:lang w:val="nl-NL"/>
-              </w:rPr>
-              <w:t>handlers</w:t>
-            </w:r>
-            <w:proofErr w:type="spellEnd"/>
-            <w:r>
-              <w:rPr>
-                <w:lang w:val="nl-NL"/>
-              </w:rPr>
-              <w:t xml:space="preserve"> voor de platformen </w:t>
-            </w:r>
-            <w:proofErr w:type="spellStart"/>
-            <w:r>
-              <w:rPr>
-                <w:lang w:val="nl-NL"/>
-              </w:rPr>
-              <w:t>speciefiek</w:t>
-            </w:r>
-            <w:proofErr w:type="spellEnd"/>
+              <w:t>Maken van de databasehelper, database handler interface en de database handlers voor de platformen speciefiek</w:t>
+            </w:r>
           </w:p>
         </w:tc>
         <w:tc>
@@ -1585,21 +1441,7 @@
               <w:rPr>
                 <w:lang w:val="nl-NL"/>
               </w:rPr>
-              <w:t xml:space="preserve">Maken van de klassen zoals keten, user, </w:t>
-            </w:r>
-            <w:proofErr w:type="spellStart"/>
-            <w:r>
-              <w:rPr>
-                <w:lang w:val="nl-NL"/>
-              </w:rPr>
-              <w:t>favorite</w:t>
-            </w:r>
-            <w:proofErr w:type="spellEnd"/>
-            <w:r>
-              <w:rPr>
-                <w:lang w:val="nl-NL"/>
-              </w:rPr>
-              <w:t>, recent en FAQ om waardes in de database te kunnen stoppen.</w:t>
+              <w:t>Maken van de klassen zoals keten, user, favorite, recent en FAQ om waardes in de database te kunnen stoppen.</w:t>
             </w:r>
           </w:p>
         </w:tc>
@@ -1652,21 +1494,7 @@
               <w:rPr>
                 <w:lang w:val="nl-NL"/>
               </w:rPr>
-              <w:t xml:space="preserve">Maken van de </w:t>
-            </w:r>
-            <w:proofErr w:type="spellStart"/>
-            <w:r>
-              <w:rPr>
-                <w:lang w:val="nl-NL"/>
-              </w:rPr>
-              <w:t>mapshandler</w:t>
-            </w:r>
-            <w:proofErr w:type="spellEnd"/>
-            <w:r>
-              <w:rPr>
-                <w:lang w:val="nl-NL"/>
-              </w:rPr>
-              <w:t xml:space="preserve"> voor het plannen van de route</w:t>
+              <w:t>Maken van de mapshandler voor het plannen van de route</w:t>
             </w:r>
           </w:p>
         </w:tc>
@@ -1685,21 +1513,7 @@
               <w:rPr>
                 <w:lang w:val="nl-NL"/>
               </w:rPr>
-              <w:t xml:space="preserve">Maken van de </w:t>
-            </w:r>
-            <w:proofErr w:type="spellStart"/>
-            <w:r>
-              <w:rPr>
-                <w:lang w:val="nl-NL"/>
-              </w:rPr>
-              <w:t>mapshandler</w:t>
-            </w:r>
-            <w:proofErr w:type="spellEnd"/>
-            <w:r>
-              <w:rPr>
-                <w:lang w:val="nl-NL"/>
-              </w:rPr>
-              <w:t xml:space="preserve"> om een route kunnen plannen. En gegevens te kunnen opvragen over de verschillende ketens.</w:t>
+              <w:t>Maken van de mapshandler om een route kunnen plannen. En gegevens te kunnen opvragen over de verschillende ketens.</w:t>
             </w:r>
           </w:p>
         </w:tc>
@@ -1718,8 +1532,10 @@
               <w:rPr>
                 <w:lang w:val="nl-NL"/>
               </w:rPr>
-              <w:t>Kenley</w:t>
-            </w:r>
+              <w:t>Tim</w:t>
+            </w:r>
+            <w:bookmarkStart w:id="2" w:name="_GoBack"/>
+            <w:bookmarkEnd w:id="2"/>
           </w:p>
         </w:tc>
         <w:tc>
@@ -2135,16 +1951,8 @@
         <w:rPr>
           <w:lang w:val="nl-NL"/>
         </w:rPr>
-        <w:t xml:space="preserve">Tim </w:t>
+        <w:t>Tim Reniers</w:t>
       </w:r>
-      <w:proofErr w:type="spellStart"/>
-      <w:r>
-        <w:rPr>
-          <w:lang w:val="nl-NL"/>
-        </w:rPr>
-        <w:t>Reniers</w:t>
-      </w:r>
-      <w:proofErr w:type="spellEnd"/>
       <w:r>
         <w:rPr>
           <w:lang w:val="nl-NL"/>
@@ -3660,6 +3468,7 @@
     <w:rsid w:val="00C241F4"/>
     <w:rsid w:val="00D94E55"/>
     <w:rsid w:val="00DC58EE"/>
+    <w:rsid w:val="00E45736"/>
     <w:rsid w:val="00EE62BD"/>
     <w:rsid w:val="00F41D2B"/>
   </w:rsids>
@@ -4450,7 +4259,7 @@
 </file>
 
 <file path=customXml/itemProps2.xml><?xml version="1.0" encoding="utf-8"?>
-<ds:datastoreItem xmlns:ds="http://schemas.openxmlformats.org/officeDocument/2006/customXml" ds:itemID="{1DAD3AB0-0183-42B9-A0F8-018AE6B67B2E}">
+<ds:datastoreItem xmlns:ds="http://schemas.openxmlformats.org/officeDocument/2006/customXml" ds:itemID="{52F26CA5-72F1-4782-9DFC-489E4AA070DC}">
   <ds:schemaRefs>
     <ds:schemaRef ds:uri="http://schemas.openxmlformats.org/officeDocument/2006/bibliography"/>
   </ds:schemaRefs>

</xml_diff>